<commit_message>
Redesigning some Systems and Implementing Rage Bar
Did some redesigning of the stat system, moved it to the GameManager and created the extra stats, tweaked the damage values and health values. Started the implementation of the rage mode, the UI Part is functioning yet the gameplay part still needs to be implemented
</commit_message>
<xml_diff>
--- a/Assets/Documents/GDD_Bloodsvania.docx
+++ b/Assets/Documents/GDD_Bloodsvania.docx
@@ -5355,16 +5355,34 @@
           <w:szCs w:val="22"/>
           <w:lang w:val="en-US"/>
         </w:rPr>
-        <w:t>The player controls has 4 stats that can be upgraded, he has Health, Blood, Composition and Reflex. The Health stat affects the amount of health the player has, consequently affecting the health bar, the Blood stat affects the size of the rage bar, consequently making it so that the player can stay on rage mode longer, the Composition stat</w:t>
-      </w:r>
-      <w:r>
-        <w:rPr>
-          <w:rFonts w:ascii="Century Gothic" w:hAnsi="Century Gothic"/>
-          <w:sz w:val="22"/>
-          <w:szCs w:val="22"/>
-          <w:lang w:val="en-US"/>
-        </w:rPr>
-        <w:t xml:space="preserve"> makes the player more resistance, making him receive less damage and</w:t>
+        <w:t>The player has 4 stats that can be upgraded, he has Health, Blood, Composition and Reflex. The Health stat affects the amount of health the player has, consequently affecting the health bar, the Blood stat affects the size of the rage bar, consequently making it so that the player can stay on rage mode longer, the Composition stat</w:t>
+      </w:r>
+      <w:r>
+        <w:rPr>
+          <w:rFonts w:ascii="Century Gothic" w:hAnsi="Century Gothic"/>
+          <w:sz w:val="22"/>
+          <w:szCs w:val="22"/>
+          <w:lang w:val="en-US"/>
+        </w:rPr>
+        <w:t xml:space="preserve"> makes the player more resistan</w:t>
+      </w:r>
+      <w:r>
+        <w:rPr>
+          <w:rFonts w:ascii="Century Gothic" w:hAnsi="Century Gothic"/>
+          <w:sz w:val="22"/>
+          <w:szCs w:val="22"/>
+          <w:lang w:val="en-US"/>
+        </w:rPr>
+        <w:t>t</w:t>
+      </w:r>
+      <w:r>
+        <w:rPr>
+          <w:rFonts w:ascii="Century Gothic" w:hAnsi="Century Gothic"/>
+          <w:sz w:val="22"/>
+          <w:szCs w:val="22"/>
+          <w:lang w:val="en-US"/>
+        </w:rPr>
+        <w:t>, making him receive less damage and</w:t>
       </w:r>
       <w:r>
         <w:rPr>
@@ -5494,6 +5512,7 @@
       <w:r>
         <w:rPr>
           <w:rFonts w:ascii="Century Gothic" w:hAnsi="Century Gothic"/>
+          <w:noProof/>
           <w:sz w:val="22"/>
           <w:szCs w:val="22"/>
           <w:lang w:val="en-US"/>
@@ -5639,6 +5658,27 @@
         </w:rPr>
         <w:t xml:space="preserve"> </w:t>
       </w:r>
+    </w:p>
+    <w:p>
+      <w:pPr>
+        <w:pStyle w:val="Standard"/>
+        <w:jc w:val="both"/>
+        <w:rPr>
+          <w:rFonts w:ascii="Century Gothic" w:hAnsi="Century Gothic"/>
+          <w:sz w:val="22"/>
+          <w:szCs w:val="22"/>
+          <w:lang w:val="en-US"/>
+        </w:rPr>
+      </w:pPr>
+      <w:r>
+        <w:rPr>
+          <w:rFonts w:ascii="Century Gothic" w:hAnsi="Century Gothic"/>
+          <w:sz w:val="22"/>
+          <w:szCs w:val="22"/>
+          <w:lang w:val="en-US"/>
+        </w:rPr>
+        <w:tab/>
+      </w:r>
       <w:r>
         <w:rPr>
           <w:rFonts w:ascii="Century Gothic" w:hAnsi="Century Gothic"/>
@@ -5773,6 +5813,257 @@
           <w:lang w:val="en-US"/>
         </w:rPr>
         <w:t>enter rage mode or the E key to heal himself. He can sprint using the Shift key. When in rage mode he can click both the right and left click of the mouse to finish low health enemies with a cool animation.</w:t>
+      </w:r>
+    </w:p>
+    <w:p>
+      <w:pPr>
+        <w:pStyle w:val="Standard"/>
+        <w:jc w:val="both"/>
+        <w:rPr>
+          <w:rFonts w:ascii="Century Gothic" w:hAnsi="Century Gothic"/>
+          <w:sz w:val="22"/>
+          <w:szCs w:val="22"/>
+          <w:lang w:val="en-US"/>
+        </w:rPr>
+      </w:pPr>
+      <w:r>
+        <w:rPr>
+          <w:rFonts w:ascii="Century Gothic" w:hAnsi="Century Gothic"/>
+          <w:sz w:val="22"/>
+          <w:szCs w:val="22"/>
+          <w:lang w:val="en-US"/>
+        </w:rPr>
+        <w:tab/>
+        <w:t>For the game we have in mind, the player will be able to interact with more than just NPC’s or the Maiden, but also with objects that could explain and give the player more information about the world and everything around him, but also trigger certain sequences, for example, we divide the first level in two parts, before the lab and in the lab, to get to the lab the player interacts with a key and then falls onto the lab.</w:t>
+      </w:r>
+    </w:p>
+    <w:p>
+      <w:pPr>
+        <w:pStyle w:val="Standard"/>
+        <w:jc w:val="both"/>
+        <w:rPr>
+          <w:rFonts w:ascii="Century Gothic" w:hAnsi="Century Gothic"/>
+          <w:sz w:val="22"/>
+          <w:szCs w:val="22"/>
+          <w:lang w:val="en-US"/>
+        </w:rPr>
+      </w:pPr>
+      <w:r>
+        <w:rPr>
+          <w:rFonts w:ascii="Century Gothic" w:hAnsi="Century Gothic"/>
+          <w:sz w:val="22"/>
+          <w:szCs w:val="22"/>
+          <w:lang w:val="en-US"/>
+        </w:rPr>
+        <w:tab/>
+        <w:t xml:space="preserve">The objective in this prototype is to escape the place where he’s been imprisoned his whole life. For this we have a sense of urgency, quickly moving the player between scenes, closing doors behind him and making it so that he can’t backtrack, this also helps in optimizing the game as we can deactivate or activate certain objects </w:t>
+      </w:r>
+      <w:r>
+        <w:rPr>
+          <w:rFonts w:ascii="Century Gothic" w:hAnsi="Century Gothic"/>
+          <w:sz w:val="22"/>
+          <w:szCs w:val="22"/>
+          <w:lang w:val="en-US"/>
+        </w:rPr>
+        <w:t xml:space="preserve">in </w:t>
+      </w:r>
+      <w:r>
+        <w:rPr>
+          <w:rFonts w:ascii="Century Gothic" w:hAnsi="Century Gothic"/>
+          <w:sz w:val="22"/>
+          <w:szCs w:val="22"/>
+          <w:lang w:val="en-US"/>
+        </w:rPr>
+        <w:t>the game</w:t>
+      </w:r>
+      <w:r>
+        <w:rPr>
+          <w:rFonts w:ascii="Century Gothic" w:hAnsi="Century Gothic"/>
+          <w:sz w:val="22"/>
+          <w:szCs w:val="22"/>
+          <w:lang w:val="en-US"/>
+        </w:rPr>
+        <w:t>.</w:t>
+      </w:r>
+    </w:p>
+    <w:p>
+      <w:pPr>
+        <w:pStyle w:val="Standard"/>
+        <w:jc w:val="both"/>
+        <w:rPr>
+          <w:rFonts w:ascii="Century Gothic" w:hAnsi="Century Gothic"/>
+          <w:sz w:val="22"/>
+          <w:szCs w:val="22"/>
+          <w:lang w:val="en-US"/>
+        </w:rPr>
+      </w:pPr>
+    </w:p>
+    <w:p>
+      <w:pPr>
+        <w:pStyle w:val="Standard"/>
+        <w:jc w:val="both"/>
+        <w:rPr>
+          <w:rFonts w:ascii="Century Gothic" w:hAnsi="Century Gothic"/>
+          <w:sz w:val="22"/>
+          <w:szCs w:val="22"/>
+          <w:lang w:val="en-US"/>
+        </w:rPr>
+      </w:pPr>
+    </w:p>
+    <w:p>
+      <w:pPr>
+        <w:pStyle w:val="Standard"/>
+        <w:jc w:val="both"/>
+        <w:rPr>
+          <w:rFonts w:ascii="Century Gothic" w:hAnsi="Century Gothic"/>
+          <w:sz w:val="22"/>
+          <w:szCs w:val="22"/>
+          <w:lang w:val="en-US"/>
+        </w:rPr>
+      </w:pPr>
+    </w:p>
+    <w:p>
+      <w:pPr>
+        <w:pStyle w:val="Standard"/>
+        <w:jc w:val="both"/>
+        <w:rPr>
+          <w:rFonts w:ascii="Century Gothic" w:hAnsi="Century Gothic"/>
+          <w:sz w:val="22"/>
+          <w:szCs w:val="22"/>
+          <w:lang w:val="en-US"/>
+        </w:rPr>
+      </w:pPr>
+    </w:p>
+    <w:p>
+      <w:pPr>
+        <w:pStyle w:val="Standard"/>
+        <w:jc w:val="both"/>
+        <w:rPr>
+          <w:rFonts w:ascii="Century Gothic" w:hAnsi="Century Gothic"/>
+          <w:sz w:val="22"/>
+          <w:szCs w:val="22"/>
+          <w:lang w:val="en-US"/>
+        </w:rPr>
+      </w:pPr>
+    </w:p>
+    <w:p>
+      <w:pPr>
+        <w:pStyle w:val="Standard"/>
+        <w:jc w:val="both"/>
+        <w:rPr>
+          <w:rFonts w:ascii="Century Gothic" w:hAnsi="Century Gothic"/>
+          <w:sz w:val="22"/>
+          <w:szCs w:val="22"/>
+          <w:lang w:val="en-US"/>
+        </w:rPr>
+      </w:pPr>
+    </w:p>
+    <w:p>
+      <w:pPr>
+        <w:pStyle w:val="Standard"/>
+        <w:jc w:val="both"/>
+        <w:rPr>
+          <w:rFonts w:ascii="Century Gothic" w:hAnsi="Century Gothic"/>
+          <w:b/>
+          <w:bCs/>
+          <w:sz w:val="28"/>
+          <w:szCs w:val="28"/>
+          <w:lang w:val="en-US"/>
+        </w:rPr>
+      </w:pPr>
+      <w:r>
+        <w:rPr>
+          <w:rFonts w:ascii="Century Gothic" w:hAnsi="Century Gothic"/>
+          <w:b/>
+          <w:bCs/>
+          <w:sz w:val="28"/>
+          <w:szCs w:val="28"/>
+          <w:lang w:val="en-US"/>
+        </w:rPr>
+        <w:t>UI Fluxogram</w:t>
+      </w:r>
+    </w:p>
+    <w:p>
+      <w:pPr>
+        <w:pStyle w:val="Standard"/>
+        <w:jc w:val="both"/>
+        <w:rPr>
+          <w:rFonts w:ascii="Century Gothic" w:hAnsi="Century Gothic"/>
+          <w:b/>
+          <w:bCs/>
+          <w:sz w:val="28"/>
+          <w:szCs w:val="28"/>
+          <w:lang w:val="en-US"/>
+        </w:rPr>
+      </w:pPr>
+    </w:p>
+    <w:p>
+      <w:pPr>
+        <w:pStyle w:val="Standard"/>
+        <w:jc w:val="both"/>
+        <w:rPr>
+          <w:rFonts w:ascii="Century Gothic" w:hAnsi="Century Gothic"/>
+          <w:sz w:val="22"/>
+          <w:szCs w:val="22"/>
+          <w:lang w:val="en-US"/>
+        </w:rPr>
+      </w:pPr>
+      <w:r>
+        <w:rPr>
+          <w:rFonts w:ascii="Century Gothic" w:hAnsi="Century Gothic"/>
+          <w:noProof/>
+          <w:sz w:val="22"/>
+          <w:szCs w:val="22"/>
+          <w:lang w:val="en-US"/>
+        </w:rPr>
+        <w:drawing>
+          <wp:inline distT="0" distB="0" distL="0" distR="0" wp14:anchorId="199791CA" wp14:editId="1DA0ADDE">
+            <wp:extent cx="6096000" cy="3429000"/>
+            <wp:effectExtent l="0" t="0" r="0" b="0"/>
+            <wp:docPr id="2009508019" name="Picture 1"/>
+            <wp:cNvGraphicFramePr>
+              <a:graphicFrameLocks xmlns:a="http://schemas.openxmlformats.org/drawingml/2006/main" noChangeAspect="1"/>
+            </wp:cNvGraphicFramePr>
+            <a:graphic xmlns:a="http://schemas.openxmlformats.org/drawingml/2006/main">
+              <a:graphicData uri="http://schemas.openxmlformats.org/drawingml/2006/picture">
+                <pic:pic xmlns:pic="http://schemas.openxmlformats.org/drawingml/2006/picture">
+                  <pic:nvPicPr>
+                    <pic:cNvPr id="0" name="Picture 1"/>
+                    <pic:cNvPicPr>
+                      <a:picLocks noChangeAspect="1" noChangeArrowheads="1"/>
+                    </pic:cNvPicPr>
+                  </pic:nvPicPr>
+                  <pic:blipFill>
+                    <a:blip r:embed="rId16" cstate="print">
+                      <a:extLst>
+                        <a:ext uri="{28A0092B-C50C-407E-A947-70E740481C1C}">
+                          <a14:useLocalDpi xmlns:a14="http://schemas.microsoft.com/office/drawing/2010/main" val="0"/>
+                        </a:ext>
+                      </a:extLst>
+                    </a:blip>
+                    <a:srcRect/>
+                    <a:stretch>
+                      <a:fillRect/>
+                    </a:stretch>
+                  </pic:blipFill>
+                  <pic:spPr bwMode="auto">
+                    <a:xfrm>
+                      <a:off x="0" y="0"/>
+                      <a:ext cx="6096000" cy="3429000"/>
+                    </a:xfrm>
+                    <a:prstGeom prst="rect">
+                      <a:avLst/>
+                    </a:prstGeom>
+                    <a:noFill/>
+                    <a:ln>
+                      <a:noFill/>
+                    </a:ln>
+                  </pic:spPr>
+                </pic:pic>
+              </a:graphicData>
+            </a:graphic>
+          </wp:inline>
+        </w:drawing>
       </w:r>
     </w:p>
     <w:p>
@@ -6150,7 +6441,151 @@
           <w:szCs w:val="22"/>
           <w:lang w:val="en-US"/>
         </w:rPr>
-        <w:t xml:space="preserve">decided to elaborate and try to work a bit more on the enemy’s behavior. For starters, due to every enemy having its own group, every enemy has a Enemy Manager, that will act as a brain telling and appointing functions to each enemy during or off combat. When not in combat enemies might be walking around a pre-determined path or standing idly looking at an entrance or at a point of interest. When in combat the enemies randomize whether they’ll strafe to the right or left, perpendicular to the player, in a circle movement, the Enemy Manager then decides that one of them will attack the player, running towards them and when close enough triggering an attack, its also in this moment the player can counter attack, when the attack ends the enemy retreats and sends a signal to the Enemy Manager that then waits a couple of seconds before deciding who attacks now, being that the same enemy can’t attack twice in a row unless he’s the last one. </w:t>
+        <w:t xml:space="preserve">decided to elaborate and try to work a bit more on the enemy’s behavior. For starters, due to every enemy having its own group, every </w:t>
+      </w:r>
+      <w:r>
+        <w:rPr>
+          <w:rFonts w:ascii="Century Gothic" w:hAnsi="Century Gothic"/>
+          <w:sz w:val="22"/>
+          <w:szCs w:val="22"/>
+          <w:lang w:val="en-US"/>
+        </w:rPr>
+        <w:t>group</w:t>
+      </w:r>
+      <w:r>
+        <w:rPr>
+          <w:rFonts w:ascii="Century Gothic" w:hAnsi="Century Gothic"/>
+          <w:sz w:val="22"/>
+          <w:szCs w:val="22"/>
+          <w:lang w:val="en-US"/>
+        </w:rPr>
+        <w:t xml:space="preserve"> has a</w:t>
+      </w:r>
+      <w:r>
+        <w:rPr>
+          <w:rFonts w:ascii="Century Gothic" w:hAnsi="Century Gothic"/>
+          <w:sz w:val="22"/>
+          <w:szCs w:val="22"/>
+          <w:lang w:val="en-US"/>
+        </w:rPr>
+        <w:t>n</w:t>
+      </w:r>
+      <w:r>
+        <w:rPr>
+          <w:rFonts w:ascii="Century Gothic" w:hAnsi="Century Gothic"/>
+          <w:sz w:val="22"/>
+          <w:szCs w:val="22"/>
+          <w:lang w:val="en-US"/>
+        </w:rPr>
+        <w:t xml:space="preserve"> Enemy Manager, that will act as a brain telling and appointing functions to each enemy during or off combat. When not in combat enemies might be walking around a pre-determined path or standing idly looking at an entrance or at a point of interest. When in combat the enemies randomize whether they’ll strafe to the right or left, perpendicular to the player, in a circle movement</w:t>
+      </w:r>
+      <w:r>
+        <w:rPr>
+          <w:rFonts w:ascii="Century Gothic" w:hAnsi="Century Gothic"/>
+          <w:sz w:val="22"/>
+          <w:szCs w:val="22"/>
+          <w:lang w:val="en-US"/>
+        </w:rPr>
+        <w:t>. T</w:t>
+      </w:r>
+      <w:r>
+        <w:rPr>
+          <w:rFonts w:ascii="Century Gothic" w:hAnsi="Century Gothic"/>
+          <w:sz w:val="22"/>
+          <w:szCs w:val="22"/>
+          <w:lang w:val="en-US"/>
+        </w:rPr>
+        <w:t xml:space="preserve">he Enemy Manager then decides that one of them will attack the player, running towards them and when close enough triggering an attack, </w:t>
+      </w:r>
+      <w:r>
+        <w:rPr>
+          <w:rFonts w:ascii="Century Gothic" w:hAnsi="Century Gothic"/>
+          <w:sz w:val="22"/>
+          <w:szCs w:val="22"/>
+          <w:lang w:val="en-US"/>
+        </w:rPr>
+        <w:t>i</w:t>
+      </w:r>
+      <w:r>
+        <w:rPr>
+          <w:rFonts w:ascii="Century Gothic" w:hAnsi="Century Gothic"/>
+          <w:sz w:val="22"/>
+          <w:szCs w:val="22"/>
+          <w:lang w:val="en-US"/>
+        </w:rPr>
+        <w:t>t</w:t>
+      </w:r>
+      <w:r>
+        <w:rPr>
+          <w:rFonts w:ascii="Century Gothic" w:hAnsi="Century Gothic"/>
+          <w:sz w:val="22"/>
+          <w:szCs w:val="22"/>
+          <w:lang w:val="en-US"/>
+        </w:rPr>
+        <w:t>’</w:t>
+      </w:r>
+      <w:r>
+        <w:rPr>
+          <w:rFonts w:ascii="Century Gothic" w:hAnsi="Century Gothic"/>
+          <w:sz w:val="22"/>
+          <w:szCs w:val="22"/>
+          <w:lang w:val="en-US"/>
+        </w:rPr>
+        <w:t>s also in this moment the player can counter</w:t>
+      </w:r>
+      <w:r>
+        <w:rPr>
+          <w:rFonts w:ascii="Century Gothic" w:hAnsi="Century Gothic"/>
+          <w:sz w:val="22"/>
+          <w:szCs w:val="22"/>
+          <w:lang w:val="en-US"/>
+        </w:rPr>
+        <w:t>-</w:t>
+      </w:r>
+      <w:r>
+        <w:rPr>
+          <w:rFonts w:ascii="Century Gothic" w:hAnsi="Century Gothic"/>
+          <w:sz w:val="22"/>
+          <w:szCs w:val="22"/>
+          <w:lang w:val="en-US"/>
+        </w:rPr>
+        <w:t>attack</w:t>
+      </w:r>
+      <w:r>
+        <w:rPr>
+          <w:rFonts w:ascii="Century Gothic" w:hAnsi="Century Gothic"/>
+          <w:sz w:val="22"/>
+          <w:szCs w:val="22"/>
+          <w:lang w:val="en-US"/>
+        </w:rPr>
+        <w:t>.</w:t>
+      </w:r>
+      <w:r>
+        <w:rPr>
+          <w:rFonts w:ascii="Century Gothic" w:hAnsi="Century Gothic"/>
+          <w:sz w:val="22"/>
+          <w:szCs w:val="22"/>
+          <w:lang w:val="en-US"/>
+        </w:rPr>
+        <w:t xml:space="preserve"> </w:t>
+      </w:r>
+      <w:r>
+        <w:rPr>
+          <w:rFonts w:ascii="Century Gothic" w:hAnsi="Century Gothic"/>
+          <w:sz w:val="22"/>
+          <w:szCs w:val="22"/>
+          <w:lang w:val="en-US"/>
+        </w:rPr>
+        <w:t>W</w:t>
+      </w:r>
+      <w:r>
+        <w:rPr>
+          <w:rFonts w:ascii="Century Gothic" w:hAnsi="Century Gothic"/>
+          <w:sz w:val="22"/>
+          <w:szCs w:val="22"/>
+          <w:lang w:val="en-US"/>
+        </w:rPr>
+        <w:t xml:space="preserve">hen the attack ends the enemy retreats and sends a signal to the Enemy Manager that then waits a couple of seconds before deciding who attacks now, being that the same enemy can’t attack twice in a row unless he’s the last one. </w:t>
       </w:r>
     </w:p>
     <w:p>
@@ -6172,21 +6607,31 @@
           <w:lang w:val="en-US"/>
         </w:rPr>
         <w:tab/>
-        <w:t xml:space="preserve">This is the basis of our AI in the combat, as we are not that knowledgeable in this area, this is as far as we could make them, we’re using Boolean variables that act as states, that the Enemy Manager both receives and reads, but also changes them. As this is the first part where we actually talk about code, the whole combat system moved forward in a clearer and faster way due to this video: </w:t>
-      </w:r>
-    </w:p>
-    <w:p>
-      <w:pPr>
-        <w:pStyle w:val="Standard"/>
-        <w:jc w:val="both"/>
-        <w:rPr>
-          <w:rFonts w:ascii="Century Gothic" w:hAnsi="Century Gothic"/>
-          <w:sz w:val="22"/>
-          <w:szCs w:val="22"/>
-          <w:lang w:val="en-US"/>
-        </w:rPr>
-      </w:pPr>
-      <w:hyperlink r:id="rId16" w:history="1">
+        <w:t xml:space="preserve">This is the basis of our AI in the combat, as we are not that knowledgeable in this area, this is as far as we could make them, we’re using Boolean variables that act as </w:t>
+      </w:r>
+      <w:r>
+        <w:rPr>
+          <w:rFonts w:ascii="Century Gothic" w:hAnsi="Century Gothic"/>
+          <w:sz w:val="22"/>
+          <w:szCs w:val="22"/>
+          <w:lang w:val="en-US"/>
+        </w:rPr>
+        <w:lastRenderedPageBreak/>
+        <w:t xml:space="preserve">states, that the Enemy Manager both receives and reads, but also changes them. As this is the first part where we actually talk about code, the whole combat system moved forward in a clearer and faster way due to this video: </w:t>
+      </w:r>
+    </w:p>
+    <w:p>
+      <w:pPr>
+        <w:pStyle w:val="Standard"/>
+        <w:jc w:val="both"/>
+        <w:rPr>
+          <w:rFonts w:ascii="Century Gothic" w:hAnsi="Century Gothic"/>
+          <w:sz w:val="22"/>
+          <w:szCs w:val="22"/>
+          <w:lang w:val="en-US"/>
+        </w:rPr>
+      </w:pPr>
+      <w:hyperlink r:id="rId17" w:history="1">
         <w:r>
           <w:rPr>
             <w:rStyle w:val="Hyperlink"/>
@@ -6465,14 +6910,6 @@
           <w:lang w:val="en-US"/>
         </w:rPr>
         <w:tab/>
-      </w:r>
-      <w:r>
-        <w:rPr>
-          <w:rFonts w:ascii="Century Gothic" w:hAnsi="Century Gothic"/>
-          <w:sz w:val="22"/>
-          <w:szCs w:val="22"/>
-          <w:lang w:val="en-US"/>
-        </w:rPr>
         <w:t>XX</w:t>
       </w:r>
     </w:p>
@@ -6542,8 +6979,8 @@
       </w:r>
     </w:p>
     <w:sectPr>
-      <w:headerReference w:type="default" r:id="rId17"/>
-      <w:footerReference w:type="default" r:id="rId18"/>
+      <w:headerReference w:type="default" r:id="rId18"/>
+      <w:footerReference w:type="default" r:id="rId19"/>
       <w:pgSz w:w="11906" w:h="16838"/>
       <w:pgMar w:top="1134" w:right="1134" w:bottom="1134" w:left="1134" w:header="720" w:footer="720" w:gutter="0"/>
       <w:cols w:space="720"/>

</xml_diff>